<commit_message>
guardado de word segundo
</commit_message>
<xml_diff>
--- a/public/assets/ID-documents/3-FC-ID-3101 Propuesta inicial 2022.02.01.docx
+++ b/public/assets/ID-documents/3-FC-ID-3101 Propuesta inicial 2022.02.01.docx
@@ -439,7 +439,7 @@
         <w:rPr>
           <w:sz w:val="22"/>
         </w:rPr>
-        <w:t>da</w:t>
+        <w:t>ads</w:t>
       </w:r>
     </w:p>
     <w:p>
@@ -506,7 +506,7 @@
           <w:sz w:val="22"/>
           <w:lang w:val="es-ES_tradnl" w:eastAsia="es-ES_tradnl"/>
         </w:rPr>
-        <w:t>ad</w:t>
+        <w:t>dsa</w:t>
       </w:r>
     </w:p>
     <w:p>
@@ -547,7 +547,7 @@
         </w:rPr>
       </w:pPr>
       <w:r>
-        <w:t>sadsd</w:t>
+        <w:t>ad</w:t>
       </w:r>
     </w:p>
     <w:p>

</xml_diff>